<commit_message>
config file + call fix
</commit_message>
<xml_diff>
--- a/psado_local.docx
+++ b/psado_local.docx
@@ -27,18 +27,62 @@
         <w:bidi w:val="1"/>
         <w:jc w:val="left"/>
         <w:rPr>
+          <w:rFonts w:cs="Times New Roman"/>
+          <w:lang w:bidi="he-IL"/>
+        </w:rPr>
+      </w:pPr>
+      <w:r>
+        <w:rPr>
+          <w:rFonts w:cs="Times New Roman"/>
+          <w:lang w:bidi="he-IL"/>
+        </w:rPr>
+        <w:t>5</w:t>
+      </w:r>
+      <w:r>
+        <w:rPr>
+          <w:rFonts w:cs="Times New Roman"/>
           <w:rtl w:val="true"/>
-        </w:rPr>
-      </w:pPr>
-      <w:r>
-        <w:rPr/>
-        <w:t>4</w:t>
-      </w:r>
-      <w:r>
-        <w:rPr>
+          <w:lang w:bidi="he-IL"/>
+        </w:rPr>
+        <w:t xml:space="preserve">. </w:t>
+      </w:r>
+      <w:r>
+        <w:rPr>
+          <w:rFonts w:cs="Times New Roman"/>
           <w:rtl w:val="true"/>
-        </w:rPr>
-        <w:t>קריאה למסוק הקרוב ביותר</w:t>
+          <w:lang w:bidi="he-IL"/>
+        </w:rPr>
+        <w:t xml:space="preserve">שליחת מידע </w:t>
+      </w:r>
+      <w:r>
+        <w:rPr>
+          <w:rFonts w:cs="Times New Roman"/>
+          <w:lang w:bidi="he-IL"/>
+        </w:rPr>
+        <w:t>ETS</w:t>
+      </w:r>
+      <w:r>
+        <w:rPr>
+          <w:rFonts w:cs="Times New Roman"/>
+          <w:rtl w:val="true"/>
+          <w:lang w:bidi="he-IL"/>
+        </w:rPr>
+        <w:t xml:space="preserve"> – </w:t>
+      </w:r>
+      <w:r>
+        <w:rPr>
+          <w:rFonts w:cs="Times New Roman"/>
+          <w:rtl w:val="true"/>
+          <w:lang w:bidi="he-IL"/>
+        </w:rPr>
+        <w:t xml:space="preserve">לבטל חיישנים בחבילה ל </w:t>
+      </w:r>
+      <w:r>
+        <w:rPr>
+          <w:rFonts w:cs="Times New Roman"/>
+          <w:lang w:bidi="he-IL"/>
+        </w:rPr>
+        <w:t>WX</w:t>
       </w:r>
     </w:p>
     <w:p>
@@ -48,22 +92,23 @@
         <w:jc w:val="left"/>
         <w:rPr>
           <w:rFonts w:cs="Times New Roman"/>
-          <w:lang w:bidi="he-IL"/>
-        </w:rPr>
-      </w:pPr>
-      <w:r>
-        <w:rPr>
-          <w:rFonts w:cs="Times New Roman"/>
-          <w:lang w:bidi="he-IL"/>
-        </w:rPr>
-        <w:t>5</w:t>
-      </w:r>
-      <w:r>
-        <w:rPr>
-          <w:rFonts w:cs="Times New Roman"/>
           <w:rtl w:val="true"/>
           <w:lang w:bidi="he-IL"/>
         </w:rPr>
+      </w:pPr>
+      <w:r>
+        <w:rPr>
+          <w:rFonts w:cs="Times New Roman"/>
+          <w:lang w:bidi="he-IL"/>
+        </w:rPr>
+        <w:t>8</w:t>
+      </w:r>
+      <w:r>
+        <w:rPr>
+          <w:rFonts w:cs="Times New Roman"/>
+          <w:rtl w:val="true"/>
+          <w:lang w:bidi="he-IL"/>
+        </w:rPr>
         <w:t xml:space="preserve">. </w:t>
       </w:r>
       <w:r>
@@ -72,7 +117,7 @@
           <w:rtl w:val="true"/>
           <w:lang w:bidi="he-IL"/>
         </w:rPr>
-        <w:t xml:space="preserve">שליחת מידע </w:t>
+        <w:t xml:space="preserve">העברת </w:t>
       </w:r>
       <w:r>
         <w:rPr>
@@ -87,7 +132,7 @@
           <w:rtl w:val="true"/>
           <w:lang w:bidi="he-IL"/>
         </w:rPr>
-        <w:t xml:space="preserve"> – </w:t>
+        <w:t xml:space="preserve"> </w:t>
       </w:r>
       <w:r>
         <w:rPr>
@@ -95,14 +140,7 @@
           <w:rtl w:val="true"/>
           <w:lang w:bidi="he-IL"/>
         </w:rPr>
-        <w:t>לבטל חיישנים בחבילה ל</w:t>
-      </w:r>
-      <w:r>
-        <w:rPr>
-          <w:rFonts w:cs="Times New Roman"/>
-          <w:lang w:bidi="he-IL"/>
-        </w:rPr>
-        <w:t>WX</w:t>
+        <w:t>למילון עבור השריפה</w:t>
       </w:r>
     </w:p>
     <w:p>
@@ -121,7 +159,7 @@
           <w:rFonts w:cs="Times New Roman"/>
           <w:lang w:bidi="he-IL"/>
         </w:rPr>
-        <w:t>6</w:t>
+        <w:t>9</w:t>
       </w:r>
       <w:r>
         <w:rPr>
@@ -134,83 +172,10 @@
       <w:r>
         <w:rPr>
           <w:rFonts w:cs="Times New Roman"/>
-          <w:lang w:bidi="he-IL"/>
-        </w:rPr>
-        <w:t>GEN_SERVER CALL HELI</w:t>
-      </w:r>
-      <w:r>
-        <w:rPr>
-          <w:rFonts w:cs="Times New Roman"/>
           <w:rtl w:val="true"/>
           <w:lang w:bidi="he-IL"/>
         </w:rPr>
-        <w:t xml:space="preserve"> </w:t>
-      </w:r>
-      <w:r>
-        <w:rPr>
-          <w:rFonts w:cs="Times New Roman"/>
-          <w:rtl w:val="true"/>
-          <w:lang w:bidi="he-IL"/>
-        </w:rPr>
-        <w:t>להחליף לקריאה לפונקציה</w:t>
-      </w:r>
-    </w:p>
-    <w:p>
-      <w:pPr>
-        <w:pStyle w:val="Normal"/>
-        <w:bidi w:val="1"/>
-        <w:jc w:val="left"/>
-        <w:rPr>
-          <w:rFonts w:cs="Times New Roman"/>
-          <w:rtl w:val="true"/>
-          <w:lang w:bidi="he-IL"/>
-        </w:rPr>
-      </w:pPr>
-      <w:r>
-        <w:rPr>
-          <w:rFonts w:cs="Times New Roman"/>
-          <w:lang w:bidi="he-IL"/>
-        </w:rPr>
-        <w:t>8</w:t>
-      </w:r>
-      <w:r>
-        <w:rPr>
-          <w:rFonts w:cs="Times New Roman"/>
-          <w:rtl w:val="true"/>
-          <w:lang w:bidi="he-IL"/>
-        </w:rPr>
-        <w:t xml:space="preserve">. </w:t>
-      </w:r>
-      <w:r>
-        <w:rPr>
-          <w:rFonts w:cs="Times New Roman"/>
-          <w:rtl w:val="true"/>
-          <w:lang w:bidi="he-IL"/>
-        </w:rPr>
-        <w:t xml:space="preserve">העברת </w:t>
-      </w:r>
-      <w:r>
-        <w:rPr>
-          <w:rFonts w:cs="Times New Roman"/>
-          <w:lang w:bidi="he-IL"/>
-        </w:rPr>
-        <w:t>ETS</w:t>
-      </w:r>
-      <w:r>
-        <w:rPr>
-          <w:rFonts w:cs="Times New Roman"/>
-          <w:rtl w:val="true"/>
-          <w:lang w:bidi="he-IL"/>
-        </w:rPr>
-        <w:t xml:space="preserve"> </w:t>
-      </w:r>
-      <w:r>
-        <w:rPr>
-          <w:rFonts w:cs="Times New Roman"/>
-          <w:rtl w:val="true"/>
-          <w:lang w:bidi="he-IL"/>
-        </w:rPr>
-        <w:t>למילון עבור השריפה</w:t>
+        <w:t>זמני רענון רנדומלים</w:t>
       </w:r>
     </w:p>
     <w:p>

</xml_diff>